<commit_message>
made the altitude and fuel bars
</commit_message>
<xml_diff>
--- a/Assets/Documentation/Credits.docx
+++ b/Assets/Documentation/Credits.docx
@@ -43,8 +43,38 @@
         </w:rPr>
         <w:t>Background Image: Credits to NASA</w:t>
       </w:r>
+    </w:p>
+    <w:p>
+      <w:pPr>
+        <w:pStyle w:val="ListParagraph"/>
+        <w:numPr>
+          <w:ilvl w:val="0"/>
+          <w:numId w:val="1"/>
+        </w:numPr>
+        <w:rPr>
+          <w:lang w:val="en-US"/>
+        </w:rPr>
+      </w:pPr>
+      <w:r>
+        <w:rPr>
+          <w:lang w:val="en-US"/>
+        </w:rPr>
+        <w:t>Fire sprite on fuel bar</w:t>
+      </w:r>
       <w:bookmarkStart w:id="0" w:name="_GoBack"/>
       <w:bookmarkEnd w:id="0"/>
+      <w:r>
+        <w:rPr>
+          <w:lang w:val="en-US"/>
+        </w:rPr>
+        <w:t xml:space="preserve">: </w:t>
+      </w:r>
+      <w:r>
+        <w:rPr>
+          <w:lang w:val="en-US"/>
+        </w:rPr>
+        <w:t>Everett Ellerbrock</w:t>
+      </w:r>
     </w:p>
     <w:sectPr>
       <w:pgSz w:w="12240" w:h="15840"/>

</xml_diff>